<commit_message>
fixed cleaned string matching, worked on substring acronym matching
</commit_message>
<xml_diff>
--- a/write-up/Write Up 2.docx
+++ b/write-up/Write Up 2.docx
@@ -67,7 +67,15 @@
         <w:t xml:space="preserve"> tuple, quickly come up with k Freebase</w:t>
       </w:r>
       <w:r>
-        <w:t xml:space="preserve"> [Freebase, Metaweb Technologies]</w:t>
+        <w:t xml:space="preserve"> [Freebase, </w:t>
+      </w:r>
+      <w:proofErr w:type="spellStart"/>
+      <w:r>
+        <w:t>Metaweb</w:t>
+      </w:r>
+      <w:proofErr w:type="spellEnd"/>
+      <w:r>
+        <w:t xml:space="preserve"> Technologies]</w:t>
       </w:r>
       <w:r>
         <w:t xml:space="preserve"> entities that are likely candidates purely based on string matching. For example, for the tuple “(Clinton, visited, New York)”, top candidate entities such as Bill Clinton and Hillary Clinton should be returned. This system employs a variety of matching techniques such as exact string matching, exact cleaned string matching, full word substring matching, Wikipedia alias matching, acronym matching, and Lucene spell correction matching</w:t>
@@ -140,7 +148,15 @@
         <w:pStyle w:val="NoSpacing"/>
       </w:pPr>
       <w:r>
-        <w:t>A naïve approach to solving this problem would be using only exact string matches and ordering on matches; however, this misses many matches such as: “US” matching “United States”, “Obama” matching “Barack Obama”, and “Gadafy” matching “Muammar al-Gaddafi”. When we evaluated this approach, we foun</w:t>
+        <w:t>A naïve approach to solving this problem would be using only exact string matches and ordering on matches; however, this misses many matches such as: “US” matching “United States”, “Obama” matching “Barack Obama”, and “</w:t>
+      </w:r>
+      <w:proofErr w:type="spellStart"/>
+      <w:r>
+        <w:t>Gadafy</w:t>
+      </w:r>
+      <w:proofErr w:type="spellEnd"/>
+      <w:r>
+        <w:t>” matching “Muammar al-Gaddafi”. When we evaluated this approach, we foun</w:t>
       </w:r>
       <w:r>
         <w:t>d that it achieved 42% accuracy</w:t>
@@ -195,7 +211,15 @@
         <w:t xml:space="preserve">still </w:t>
       </w:r>
       <w:r>
-        <w:t>misses matches such as “US” matching “United States” and “Gadafy”</w:t>
+        <w:t>misses matches such as “US” matching “United States” and “</w:t>
+      </w:r>
+      <w:proofErr w:type="spellStart"/>
+      <w:r>
+        <w:t>Gadafy</w:t>
+      </w:r>
+      <w:proofErr w:type="spellEnd"/>
+      <w:r>
+        <w:t>”</w:t>
       </w:r>
       <w:r>
         <w:t xml:space="preserve"> matching “Muammar al-Gaddafi”.</w:t>
@@ -243,27 +267,14 @@
       <w:r>
         <w:t xml:space="preserve">Table </w:t>
       </w:r>
-      <w:r>
-        <w:fldChar w:fldCharType="begin"/>
-      </w:r>
-      <w:r>
-        <w:instrText xml:space="preserve"> SEQ Table \* ARABIC </w:instrText>
-      </w:r>
-      <w:r>
-        <w:fldChar w:fldCharType="separate"/>
-      </w:r>
-      <w:r>
-        <w:rPr>
-          <w:noProof/>
-        </w:rPr>
-        <w:t>1</w:t>
-      </w:r>
-      <w:r>
-        <w:rPr>
-          <w:noProof/>
-        </w:rPr>
-        <w:fldChar w:fldCharType="end"/>
-      </w:r>
+      <w:fldSimple w:instr=" SEQ Table \* ARABIC ">
+        <w:r>
+          <w:rPr>
+            <w:noProof/>
+          </w:rPr>
+          <w:t>1</w:t>
+        </w:r>
+      </w:fldSimple>
       <w:r>
         <w:t>: Outlines the cases handled by our system</w:t>
       </w:r>
@@ -1458,6 +1469,7 @@
                 <w:szCs w:val="18"/>
               </w:rPr>
             </w:pPr>
+            <w:proofErr w:type="spellStart"/>
             <w:r>
               <w:rPr>
                 <w:rFonts w:ascii="Calibri" w:eastAsia="Times New Roman" w:hAnsi="Calibri" w:cs="Calibri"/>
@@ -1467,6 +1479,7 @@
               </w:rPr>
               <w:t>Gadafy</w:t>
             </w:r>
+            <w:proofErr w:type="spellEnd"/>
           </w:p>
         </w:tc>
         <w:tc>
@@ -1929,14 +1942,27 @@
       <w:r>
         <w:t xml:space="preserve">Figure </w:t>
       </w:r>
-      <w:fldSimple w:instr=" SEQ Figure \* ARABIC ">
-        <w:r>
-          <w:rPr>
-            <w:noProof/>
-          </w:rPr>
-          <w:t>1</w:t>
-        </w:r>
-      </w:fldSimple>
+      <w:r>
+        <w:fldChar w:fldCharType="begin"/>
+      </w:r>
+      <w:r>
+        <w:instrText xml:space="preserve"> SEQ Figure \* ARABIC </w:instrText>
+      </w:r>
+      <w:r>
+        <w:fldChar w:fldCharType="separate"/>
+      </w:r>
+      <w:r>
+        <w:rPr>
+          <w:noProof/>
+        </w:rPr>
+        <w:t>1</w:t>
+      </w:r>
+      <w:r>
+        <w:rPr>
+          <w:noProof/>
+        </w:rPr>
+        <w:fldChar w:fldCharType="end"/>
+      </w:r>
       <w:r>
         <w:t>: This chart outlines the architecture of our system.</w:t>
       </w:r>
@@ -1966,17 +1992,20 @@
         <w:t xml:space="preserve">: </w:t>
       </w:r>
       <w:r>
-        <w:t>The scoring algorithm assigns a weight to each type of matching, and the score is computed by adding all of the weights together. The weights are on a scale of 0 to 100 For example, if a Freebase entity has an exact string match, 100 points would be added to its overall score. Every match’s score is initialized to be the natural log</w:t>
-      </w:r>
-      <w:r>
-        <w:t xml:space="preserve"> of its inlink count. Normalizing</w:t>
-      </w:r>
-      <w:r>
-        <w:t xml:space="preserve"> the prominence is necessary to </w:t>
+        <w:t>The scoring algorithm assigns a weight to each type of matching, and the score is computed by adding all of the weights together. The weights are on a scale of 0 to 100 For example, if a Freebase entity has an exact string match, 100 points would be added to its overall score. Every match’s score is initialized to be the</w:t>
+      </w:r>
+      <w:r>
+        <w:t xml:space="preserve"> normalized inlink count</w:t>
+      </w:r>
+      <w:r>
+        <w:t>. Normalizing</w:t>
+      </w:r>
+      <w:r>
+        <w:t xml:space="preserve"> the prominence is necessary to prevent </w:t>
       </w:r>
       <w:r>
         <w:lastRenderedPageBreak/>
-        <w:t xml:space="preserve">prevent the prominence from </w:t>
+        <w:t xml:space="preserve">the prominence from </w:t>
       </w:r>
       <w:r>
         <w:t>a</w:t>
@@ -1993,6 +2022,8 @@
       <w:r>
         <w:t>, but manually tuning the weights yielded higher accuracy.</w:t>
       </w:r>
+      <w:bookmarkStart w:id="0" w:name="_GoBack"/>
+      <w:bookmarkEnd w:id="0"/>
     </w:p>
     <w:p>
       <w:pPr>
@@ -2013,26 +2044,113 @@
         <w:t>Total Score</w:t>
       </w:r>
       <w:r>
-        <w:t xml:space="preserve"> = NormalizedInlinks + ScalingFactor * (ExactMatchWeight + CleanedMatchWeight + WordOverlapMatchWeight + AbbreviationMatchWeight + WikiAliasMatchWeight)</w:t>
-      </w:r>
-    </w:p>
-    <w:p>
-      <w:pPr>
-        <w:pStyle w:val="NoSpacing"/>
-      </w:pPr>
-    </w:p>
-    <w:p>
-      <w:pPr>
-        <w:pStyle w:val="NoSpacing"/>
-      </w:pPr>
+        <w:t xml:space="preserve"> = </w:t>
+      </w:r>
+      <w:proofErr w:type="spellStart"/>
+      <w:r>
+        <w:t>NormalizedInlinks</w:t>
+      </w:r>
+      <w:proofErr w:type="spellEnd"/>
+      <w:r>
+        <w:t xml:space="preserve"> + </w:t>
+      </w:r>
+      <w:proofErr w:type="spellStart"/>
+      <w:r>
+        <w:t>ScalingFactor</w:t>
+      </w:r>
+      <w:proofErr w:type="spellEnd"/>
+      <w:r>
+        <w:t xml:space="preserve"> * (</w:t>
+      </w:r>
+      <w:proofErr w:type="spellStart"/>
+      <w:r>
+        <w:t>ExactMatchWeight</w:t>
+      </w:r>
+      <w:proofErr w:type="spellEnd"/>
+      <w:r>
+        <w:t xml:space="preserve"> + </w:t>
+      </w:r>
+      <w:proofErr w:type="spellStart"/>
+      <w:r>
+        <w:t>CleanedMatchWeight</w:t>
+      </w:r>
+      <w:proofErr w:type="spellEnd"/>
+      <w:r>
+        <w:t xml:space="preserve"> + </w:t>
+      </w:r>
+      <w:proofErr w:type="spellStart"/>
+      <w:r>
+        <w:t>WordOverlapMatchWeight</w:t>
+      </w:r>
+      <w:proofErr w:type="spellEnd"/>
+      <w:r>
+        <w:t xml:space="preserve"> + </w:t>
+      </w:r>
+      <w:proofErr w:type="spellStart"/>
+      <w:r>
+        <w:t>AbbreviationMatchWeight</w:t>
+      </w:r>
+      <w:proofErr w:type="spellEnd"/>
+      <w:r>
+        <w:t xml:space="preserve"> + </w:t>
+      </w:r>
+      <w:proofErr w:type="spellStart"/>
+      <w:r>
+        <w:t>WikiAliasMatchWeight</w:t>
+      </w:r>
+      <w:proofErr w:type="spellEnd"/>
+      <w:r>
+        <w:t>)</w:t>
+      </w:r>
+    </w:p>
+    <w:p>
+      <w:pPr>
+        <w:pStyle w:val="NoSpacing"/>
+      </w:pPr>
+    </w:p>
+    <w:p>
+      <w:pPr>
+        <w:pStyle w:val="NoSpacing"/>
+      </w:pPr>
+      <w:proofErr w:type="spellStart"/>
       <w:r>
         <w:rPr>
           <w:b/>
         </w:rPr>
         <w:t>NormalizedInlinks</w:t>
       </w:r>
-      <w:r>
-        <w:t xml:space="preserve"> = (ln( inlinks) / ln( max_inlinks )) * 100</w:t>
+      <w:proofErr w:type="spellEnd"/>
+      <w:r>
+        <w:t xml:space="preserve"> = (</w:t>
+      </w:r>
+      <w:proofErr w:type="spellStart"/>
+      <w:proofErr w:type="gramStart"/>
+      <w:r>
+        <w:t>ln</w:t>
+      </w:r>
+      <w:proofErr w:type="spellEnd"/>
+      <w:r>
+        <w:t>(</w:t>
+      </w:r>
+      <w:proofErr w:type="gramEnd"/>
+      <w:r>
+        <w:t xml:space="preserve"> inlinks) / </w:t>
+      </w:r>
+      <w:proofErr w:type="spellStart"/>
+      <w:r>
+        <w:t>ln</w:t>
+      </w:r>
+      <w:proofErr w:type="spellEnd"/>
+      <w:r>
+        <w:t xml:space="preserve">( </w:t>
+      </w:r>
+      <w:proofErr w:type="spellStart"/>
+      <w:r>
+        <w:t>max_inlinks</w:t>
+      </w:r>
+      <w:proofErr w:type="spellEnd"/>
+      <w:r>
+        <w:t xml:space="preserve"> )) * 100</w:t>
       </w:r>
     </w:p>
     <w:p>
@@ -2042,29 +2160,62 @@
           <w:rFonts w:cstheme="minorHAnsi"/>
         </w:rPr>
       </w:pPr>
+      <w:proofErr w:type="spellStart"/>
       <w:r>
         <w:rPr>
           <w:b/>
         </w:rPr>
         <w:t>ExactMatchWeight</w:t>
       </w:r>
+      <w:proofErr w:type="spellEnd"/>
       <w:r>
         <w:t xml:space="preserve"> = </w:t>
       </w:r>
+      <w:proofErr w:type="spellStart"/>
+      <w:proofErr w:type="gramStart"/>
       <w:r>
         <w:rPr>
           <w:rFonts w:cstheme="minorHAnsi"/>
         </w:rPr>
-        <w:t>ExactMatchExists ? 100 : 0</w:t>
-      </w:r>
-    </w:p>
-    <w:p>
-      <w:pPr>
-        <w:pStyle w:val="NoSpacing"/>
+        <w:t>ExactMatchExists</w:t>
+      </w:r>
+      <w:proofErr w:type="spellEnd"/>
+      <w:r>
         <w:rPr>
           <w:rFonts w:cstheme="minorHAnsi"/>
         </w:rPr>
-      </w:pPr>
+        <w:t xml:space="preserve"> ?</w:t>
+      </w:r>
+      <w:proofErr w:type="gramEnd"/>
+      <w:r>
+        <w:rPr>
+          <w:rFonts w:cstheme="minorHAnsi"/>
+        </w:rPr>
+        <w:t xml:space="preserve"> </w:t>
+      </w:r>
+      <w:proofErr w:type="gramStart"/>
+      <w:r>
+        <w:rPr>
+          <w:rFonts w:cstheme="minorHAnsi"/>
+        </w:rPr>
+        <w:t>100 :</w:t>
+      </w:r>
+      <w:proofErr w:type="gramEnd"/>
+      <w:r>
+        <w:rPr>
+          <w:rFonts w:cstheme="minorHAnsi"/>
+        </w:rPr>
+        <w:t xml:space="preserve"> 0</w:t>
+      </w:r>
+    </w:p>
+    <w:p>
+      <w:pPr>
+        <w:pStyle w:val="NoSpacing"/>
+        <w:rPr>
+          <w:rFonts w:cstheme="minorHAnsi"/>
+        </w:rPr>
+      </w:pPr>
+      <w:proofErr w:type="spellStart"/>
       <w:r>
         <w:rPr>
           <w:rFonts w:cstheme="minorHAnsi"/>
@@ -2072,11 +2223,62 @@
         </w:rPr>
         <w:t>CleanedMatchWeight</w:t>
       </w:r>
+      <w:proofErr w:type="spellEnd"/>
       <w:r>
         <w:rPr>
           <w:rFonts w:cstheme="minorHAnsi"/>
         </w:rPr>
-        <w:t xml:space="preserve"> = CleanedMatchExists &amp;&amp; !WordOverlapMatchExists &amp;&amp; !ExactMatchExists &amp;&amp; </w:t>
+        <w:t xml:space="preserve"> = </w:t>
+      </w:r>
+      <w:proofErr w:type="spellStart"/>
+      <w:r>
+        <w:rPr>
+          <w:rFonts w:cstheme="minorHAnsi"/>
+        </w:rPr>
+        <w:t>CleanedMatchExists</w:t>
+      </w:r>
+      <w:proofErr w:type="spellEnd"/>
+      <w:r>
+        <w:rPr>
+          <w:rFonts w:cstheme="minorHAnsi"/>
+        </w:rPr>
+        <w:t xml:space="preserve"> &amp;</w:t>
+      </w:r>
+      <w:proofErr w:type="gramStart"/>
+      <w:r>
+        <w:rPr>
+          <w:rFonts w:cstheme="minorHAnsi"/>
+        </w:rPr>
+        <w:t>&amp; !</w:t>
+      </w:r>
+      <w:proofErr w:type="spellStart"/>
+      <w:r>
+        <w:rPr>
+          <w:rFonts w:cstheme="minorHAnsi"/>
+        </w:rPr>
+        <w:t>WordOverlapMatchExists</w:t>
+      </w:r>
+      <w:proofErr w:type="spellEnd"/>
+      <w:proofErr w:type="gramEnd"/>
+      <w:r>
+        <w:rPr>
+          <w:rFonts w:cstheme="minorHAnsi"/>
+        </w:rPr>
+        <w:t xml:space="preserve"> &amp;&amp; !</w:t>
+      </w:r>
+      <w:proofErr w:type="spellStart"/>
+      <w:r>
+        <w:rPr>
+          <w:rFonts w:cstheme="minorHAnsi"/>
+        </w:rPr>
+        <w:t>ExactMatchExists</w:t>
+      </w:r>
+      <w:proofErr w:type="spellEnd"/>
+      <w:r>
+        <w:rPr>
+          <w:rFonts w:cstheme="minorHAnsi"/>
+        </w:rPr>
+        <w:t xml:space="preserve"> &amp;&amp; </w:t>
       </w:r>
     </w:p>
     <w:p>
@@ -2087,25 +2289,84 @@
           <w:rFonts w:cstheme="minorHAnsi"/>
         </w:rPr>
       </w:pPr>
+      <w:proofErr w:type="spellStart"/>
+      <w:proofErr w:type="gramStart"/>
       <w:r>
         <w:rPr>
           <w:rFonts w:cstheme="minorHAnsi"/>
         </w:rPr>
-        <w:t>AbbreviationMatchExists ? 20 : 0</w:t>
-      </w:r>
-    </w:p>
-    <w:p>
-      <w:pPr>
-        <w:pStyle w:val="NoSpacing"/>
-      </w:pPr>
+        <w:t>AbbreviationMatchExists</w:t>
+      </w:r>
+      <w:proofErr w:type="spellEnd"/>
+      <w:r>
+        <w:rPr>
+          <w:rFonts w:cstheme="minorHAnsi"/>
+        </w:rPr>
+        <w:t xml:space="preserve"> ?</w:t>
+      </w:r>
+      <w:proofErr w:type="gramEnd"/>
+      <w:r>
+        <w:rPr>
+          <w:rFonts w:cstheme="minorHAnsi"/>
+        </w:rPr>
+        <w:t xml:space="preserve"> </w:t>
+      </w:r>
+      <w:proofErr w:type="gramStart"/>
+      <w:r>
+        <w:rPr>
+          <w:rFonts w:cstheme="minorHAnsi"/>
+        </w:rPr>
+        <w:t>100</w:t>
+      </w:r>
+      <w:r>
+        <w:rPr>
+          <w:rFonts w:cstheme="minorHAnsi"/>
+        </w:rPr>
+        <w:t xml:space="preserve"> :</w:t>
+      </w:r>
+      <w:proofErr w:type="gramEnd"/>
+      <w:r>
+        <w:rPr>
+          <w:rFonts w:cstheme="minorHAnsi"/>
+        </w:rPr>
+        <w:t xml:space="preserve"> 0</w:t>
+      </w:r>
+    </w:p>
+    <w:p>
+      <w:pPr>
+        <w:pStyle w:val="NoSpacing"/>
+      </w:pPr>
+      <w:proofErr w:type="spellStart"/>
       <w:r>
         <w:rPr>
           <w:b/>
         </w:rPr>
         <w:t>WordOverlapMatchWeight</w:t>
       </w:r>
-      <w:r>
-        <w:t xml:space="preserve"> = WordOverlapMatchExists &amp;&amp; !ExactMatchExists &amp;&amp; </w:t>
+      <w:proofErr w:type="spellEnd"/>
+      <w:r>
+        <w:t xml:space="preserve"> = </w:t>
+      </w:r>
+      <w:proofErr w:type="spellStart"/>
+      <w:r>
+        <w:t>WordOverlapMatchExists</w:t>
+      </w:r>
+      <w:proofErr w:type="spellEnd"/>
+      <w:r>
+        <w:t xml:space="preserve"> &amp;</w:t>
+      </w:r>
+      <w:proofErr w:type="gramStart"/>
+      <w:r>
+        <w:t>&amp; !</w:t>
+      </w:r>
+      <w:proofErr w:type="spellStart"/>
+      <w:r>
+        <w:t>ExactMatchExists</w:t>
+      </w:r>
+      <w:proofErr w:type="spellEnd"/>
+      <w:proofErr w:type="gramEnd"/>
+      <w:r>
+        <w:t xml:space="preserve"> &amp;&amp; </w:t>
       </w:r>
     </w:p>
     <w:p>
@@ -2114,35 +2375,118 @@
         <w:ind w:left="2160"/>
       </w:pPr>
       <w:r>
-        <w:t xml:space="preserve">          !AbbreviationMatchExists ? WordOverlapCount * 20 : 0</w:t>
-      </w:r>
-    </w:p>
-    <w:p>
-      <w:pPr>
-        <w:pStyle w:val="NoSpacing"/>
-      </w:pPr>
+        <w:t xml:space="preserve">          </w:t>
+      </w:r>
+      <w:proofErr w:type="gramStart"/>
+      <w:r>
+        <w:t>!</w:t>
+      </w:r>
+      <w:proofErr w:type="spellStart"/>
+      <w:r>
+        <w:t>AbbreviationMatchExists</w:t>
+      </w:r>
+      <w:proofErr w:type="spellEnd"/>
+      <w:proofErr w:type="gramEnd"/>
+      <w:r>
+        <w:t xml:space="preserve"> ? </w:t>
+      </w:r>
+      <w:proofErr w:type="spellStart"/>
+      <w:r>
+        <w:t>WordOverlapCount</w:t>
+      </w:r>
+      <w:proofErr w:type="spellEnd"/>
+      <w:r>
+        <w:t xml:space="preserve"> * </w:t>
+      </w:r>
+      <w:proofErr w:type="gramStart"/>
+      <w:r>
+        <w:t>20 :</w:t>
+      </w:r>
+      <w:proofErr w:type="gramEnd"/>
+      <w:r>
+        <w:t xml:space="preserve"> 0</w:t>
+      </w:r>
+    </w:p>
+    <w:p>
+      <w:pPr>
+        <w:pStyle w:val="NoSpacing"/>
+      </w:pPr>
+      <w:proofErr w:type="spellStart"/>
       <w:r>
         <w:rPr>
           <w:b/>
         </w:rPr>
         <w:t>AbbreviationMatchWeight</w:t>
       </w:r>
-      <w:r>
-        <w:t xml:space="preserve"> = AbbreviationMatchExists &amp;&amp; !ExactMatchExists ? 80 : 0</w:t>
-      </w:r>
-    </w:p>
-    <w:p>
-      <w:pPr>
-        <w:pStyle w:val="NoSpacing"/>
-      </w:pPr>
+      <w:proofErr w:type="spellEnd"/>
+      <w:r>
+        <w:t xml:space="preserve"> = </w:t>
+      </w:r>
+      <w:proofErr w:type="spellStart"/>
+      <w:r>
+        <w:t>AbbreviationMatchExists</w:t>
+      </w:r>
+      <w:proofErr w:type="spellEnd"/>
+      <w:r>
+        <w:t xml:space="preserve"> &amp;</w:t>
+      </w:r>
+      <w:proofErr w:type="gramStart"/>
+      <w:r>
+        <w:t>&amp; !</w:t>
+      </w:r>
+      <w:proofErr w:type="spellStart"/>
+      <w:r>
+        <w:t>ExactMatchExists</w:t>
+      </w:r>
+      <w:proofErr w:type="spellEnd"/>
+      <w:proofErr w:type="gramEnd"/>
+      <w:r>
+        <w:t xml:space="preserve"> ? </w:t>
+      </w:r>
+      <w:proofErr w:type="gramStart"/>
+      <w:r>
+        <w:t>80 :</w:t>
+      </w:r>
+      <w:proofErr w:type="gramEnd"/>
+      <w:r>
+        <w:t xml:space="preserve"> 0</w:t>
+      </w:r>
+    </w:p>
+    <w:p>
+      <w:pPr>
+        <w:pStyle w:val="NoSpacing"/>
+      </w:pPr>
+      <w:proofErr w:type="spellStart"/>
       <w:r>
         <w:rPr>
           <w:b/>
         </w:rPr>
         <w:t>WikiAliasMatchWeight</w:t>
       </w:r>
-      <w:r>
-        <w:t xml:space="preserve"> = WikiAliasMatchExists ? 90 : 0</w:t>
+      <w:proofErr w:type="spellEnd"/>
+      <w:r>
+        <w:t xml:space="preserve"> = </w:t>
+      </w:r>
+      <w:proofErr w:type="spellStart"/>
+      <w:proofErr w:type="gramStart"/>
+      <w:r>
+        <w:t>WikiAliasMatchExists</w:t>
+      </w:r>
+      <w:proofErr w:type="spellEnd"/>
+      <w:r>
+        <w:t xml:space="preserve"> ?</w:t>
+      </w:r>
+      <w:proofErr w:type="gramEnd"/>
+      <w:r>
+        <w:t xml:space="preserve"> </w:t>
+      </w:r>
+      <w:proofErr w:type="gramStart"/>
+      <w:r>
+        <w:t>90 :</w:t>
+      </w:r>
+      <w:proofErr w:type="gramEnd"/>
+      <w:r>
+        <w:t xml:space="preserve"> 0</w:t>
       </w:r>
     </w:p>
     <w:p>
@@ -2275,7 +2619,15 @@
         <w:t xml:space="preserve"> match type #2 in Table 1, which also includes</w:t>
       </w:r>
       <w:r>
-        <w:t xml:space="preserve"> cases like “Great Britain&amp;rsquo” matching “Great Britain”</w:t>
+        <w:t xml:space="preserve"> cases like “Great </w:t>
+      </w:r>
+      <w:proofErr w:type="spellStart"/>
+      <w:r>
+        <w:t>Britain&amp;rsquo</w:t>
+      </w:r>
+      <w:proofErr w:type="spellEnd"/>
+      <w:r>
+        <w:t>” matching “Great Britain”</w:t>
       </w:r>
       <w:r>
         <w:t>.</w:t>
@@ -2761,7 +3113,15 @@
         <w:t xml:space="preserve">match type #7 in Table 1, which includes </w:t>
       </w:r>
       <w:r>
-        <w:t>cases like “Gadafy” matching “</w:t>
+        <w:t>cases like “</w:t>
+      </w:r>
+      <w:proofErr w:type="spellStart"/>
+      <w:r>
+        <w:t>Gadafy</w:t>
+      </w:r>
+      <w:proofErr w:type="spellEnd"/>
+      <w:r>
+        <w:t>” matching “</w:t>
       </w:r>
       <w:r>
         <w:t>Muammar al-Gaddafi</w:t>
@@ -2845,7 +3205,15 @@
         <w:t>]</w:t>
       </w:r>
       <w:r>
-        <w:t>.  We queried "Watson" and "Jeopardy", "Wael" and "Egypt", and "the". Each of the 3 queries returned several hundred news articles. We then ran ReVerb on these news articles, and extracted out the top 50 most frequent arg1 entities from each set. This is a small dataset, and good for experimenting with which ReVerb arguments might not be in Freebase, and what kind of matching algorithms are needed to correctly match with entities from news articles.</w:t>
+        <w:t>.  We queried "Watson" and "Jeopardy", "</w:t>
+      </w:r>
+      <w:proofErr w:type="spellStart"/>
+      <w:r>
+        <w:t>Wael</w:t>
+      </w:r>
+      <w:proofErr w:type="spellEnd"/>
+      <w:r>
+        <w:t>" and "Egypt", and "the". Each of the 3 queries returned several hundred news articles. We then ran ReVerb on these news articles, and extracted out the top 50 most frequent arg1 entities from each set. This is a small dataset, and good for experimenting with which ReVerb arguments might not be in Freebase, and what kind of matching algorithms are needed to correctly match with entities from news articles.</w:t>
       </w:r>
       <w:r>
         <w:t xml:space="preserve"> This dataset provided 150 ReVerb arg1s, of which 122 were unique entities. Duplicate entities were filtered out by hand.</w:t>
@@ -2922,27 +3290,14 @@
       <w:r>
         <w:t xml:space="preserve">Figure </w:t>
       </w:r>
-      <w:r>
-        <w:fldChar w:fldCharType="begin"/>
-      </w:r>
-      <w:r>
-        <w:instrText xml:space="preserve"> SEQ Figure \* ARABIC </w:instrText>
-      </w:r>
-      <w:r>
-        <w:fldChar w:fldCharType="separate"/>
-      </w:r>
-      <w:r>
-        <w:rPr>
-          <w:noProof/>
-        </w:rPr>
-        <w:t>2</w:t>
-      </w:r>
-      <w:r>
-        <w:rPr>
-          <w:noProof/>
-        </w:rPr>
-        <w:fldChar w:fldCharType="end"/>
-      </w:r>
+      <w:fldSimple w:instr=" SEQ Figure \* ARABIC ">
+        <w:r>
+          <w:rPr>
+            <w:noProof/>
+          </w:rPr>
+          <w:t>2</w:t>
+        </w:r>
+      </w:fldSimple>
       <w:r>
         <w:t>: This figure shows the improvement using more than one matching technique provided. It also shows the slight improvement using Lucene matching provided at the slight cost of earlier accuracy (in the top 3 matches).</w:t>
       </w:r>
@@ -3012,14 +3367,32 @@
         <w:t xml:space="preserve"> (Lucene is only used when no other methods yield high quality matches)</w:t>
       </w:r>
       <w:r>
-        <w:t xml:space="preserve"> because they were much slower than the other methods and because they also bloated the top 5 matches with many irrelevant matches. For example “Khaled” matches to “The Persian Gulf” because </w:t>
-      </w:r>
-      <w:r>
-        <w:t>“Khaled” has a similar string distance to “</w:t>
-      </w:r>
+        <w:t xml:space="preserve"> because they were much slower than the other methods and because they also bloated the top 5 matches with many irrelevant matches. For example “</w:t>
+      </w:r>
+      <w:proofErr w:type="spellStart"/>
+      <w:r>
+        <w:t>Khaled</w:t>
+      </w:r>
+      <w:proofErr w:type="spellEnd"/>
+      <w:r>
+        <w:t xml:space="preserve">” matches to “The Persian Gulf” because </w:t>
+      </w:r>
+      <w:r>
+        <w:t>“</w:t>
+      </w:r>
+      <w:proofErr w:type="spellStart"/>
+      <w:r>
+        <w:t>Khaled</w:t>
+      </w:r>
+      <w:proofErr w:type="spellEnd"/>
+      <w:r>
+        <w:t>” has a similar string distance to “</w:t>
+      </w:r>
+      <w:proofErr w:type="spellStart"/>
       <w:r>
         <w:t>Khaleej</w:t>
       </w:r>
+      <w:proofErr w:type="spellEnd"/>
       <w:r>
         <w:t>” which is a Wikipedia alias for “The Persian Gulf”. Substring matching also provides many low quality matches, seeing as it only achieved 20% accuracy when used alone.</w:t>
       </w:r>
@@ -3079,30 +3452,14 @@
       <w:r>
         <w:t xml:space="preserve">Figure </w:t>
       </w:r>
-      <w:r>
-        <w:fldChar w:fldCharType="begin"/>
-      </w:r>
-      <w:r>
-        <w:instrText xml:space="preserve"> SE</w:instrText>
-      </w:r>
-      <w:r>
-        <w:instrText xml:space="preserve">Q Figure \* ARABIC </w:instrText>
-      </w:r>
-      <w:r>
-        <w:fldChar w:fldCharType="separate"/>
-      </w:r>
-      <w:r>
-        <w:rPr>
-          <w:noProof/>
-        </w:rPr>
-        <w:t>3</w:t>
-      </w:r>
-      <w:r>
-        <w:rPr>
-          <w:noProof/>
-        </w:rPr>
-        <w:fldChar w:fldCharType="end"/>
-      </w:r>
+      <w:fldSimple w:instr=" SEQ Figure \* ARABIC ">
+        <w:r>
+          <w:rPr>
+            <w:noProof/>
+          </w:rPr>
+          <w:t>3</w:t>
+        </w:r>
+      </w:fldSimple>
       <w:r>
         <w:t>: This figure graphs the tradeoffs of certain features. The percent total improvement is based on removing only that feature from the final version of the system, and the percent of total time is based on the total time used for the combined final version of the system. Word-overlap and exact matching are not shown here because they are the baseline matching criteria and removing them hurts overall speed and accuracy because it causes the system to rely more on Lucene matching.</w:t>
       </w:r>
@@ -3227,10 +3584,8 @@
         </w:numPr>
       </w:pPr>
       <w:r>
-        <w:t>Right not acronym matching only occurs on the whole ReVerb String; however, many Reverb extractions have an acronym as one part of the word.</w:t>
-      </w:r>
-      <w:bookmarkStart w:id="0" w:name="_GoBack"/>
-      <w:bookmarkEnd w:id="0"/>
+        <w:t>For news articles it would be useful to have a preprocessor that could resolve arg1s like “Obama”, to “Barack Obama” if “Barack Obama” is mentioned earlier in the article.</w:t>
+      </w:r>
     </w:p>
     <w:p>
       <w:pPr>
@@ -3333,16 +3688,55 @@
         <w:pStyle w:val="NoSpacing"/>
         <w:ind w:firstLine="720"/>
       </w:pPr>
-      <w:r>
-        <w:t>Anthony Fader, Stephen Soderland, and Oren Etzioni. WikiAI (IJCAI workshop), 2009.</w:t>
-      </w:r>
-    </w:p>
-    <w:p>
-      <w:pPr>
-        <w:pStyle w:val="NoSpacing"/>
-      </w:pPr>
-      <w:r>
-        <w:t xml:space="preserve">[Freebase, Metaweb Technologies] – </w:t>
+      <w:proofErr w:type="gramStart"/>
+      <w:r>
+        <w:t xml:space="preserve">Anthony Fader, Stephen </w:t>
+      </w:r>
+      <w:proofErr w:type="spellStart"/>
+      <w:r>
+        <w:t>Soderland</w:t>
+      </w:r>
+      <w:proofErr w:type="spellEnd"/>
+      <w:r>
+        <w:t xml:space="preserve">, and Oren </w:t>
+      </w:r>
+      <w:proofErr w:type="spellStart"/>
+      <w:r>
+        <w:t>Etzioni</w:t>
+      </w:r>
+      <w:proofErr w:type="spellEnd"/>
+      <w:r>
+        <w:t>.</w:t>
+      </w:r>
+      <w:proofErr w:type="gramEnd"/>
+      <w:r>
+        <w:t xml:space="preserve"> </w:t>
+      </w:r>
+      <w:proofErr w:type="spellStart"/>
+      <w:proofErr w:type="gramStart"/>
+      <w:r>
+        <w:t>WikiAI</w:t>
+      </w:r>
+      <w:proofErr w:type="spellEnd"/>
+      <w:r>
+        <w:t xml:space="preserve"> (IJCAI workshop), 2009.</w:t>
+      </w:r>
+      <w:proofErr w:type="gramEnd"/>
+    </w:p>
+    <w:p>
+      <w:pPr>
+        <w:pStyle w:val="NoSpacing"/>
+      </w:pPr>
+      <w:r>
+        <w:t xml:space="preserve">[Freebase, </w:t>
+      </w:r>
+      <w:proofErr w:type="spellStart"/>
+      <w:r>
+        <w:t>Metaweb</w:t>
+      </w:r>
+      <w:proofErr w:type="spellEnd"/>
+      <w:r>
+        <w:t xml:space="preserve"> Technologies] – </w:t>
       </w:r>
       <w:hyperlink r:id="rId13" w:history="1">
         <w:r>
@@ -3467,7 +3861,7 @@
           <w:rPr>
             <w:noProof/>
           </w:rPr>
-          <w:t>8</w:t>
+          <w:t>3</w:t>
         </w:r>
         <w:r>
           <w:rPr>
@@ -5584,11 +5978,11 @@
         </c:dLbls>
         <c:marker val="1"/>
         <c:smooth val="0"/>
-        <c:axId val="40353280"/>
-        <c:axId val="122363200"/>
+        <c:axId val="164341248"/>
+        <c:axId val="124743616"/>
       </c:lineChart>
       <c:catAx>
-        <c:axId val="40353280"/>
+        <c:axId val="164341248"/>
         <c:scaling>
           <c:orientation val="minMax"/>
         </c:scaling>
@@ -5616,7 +6010,7 @@
         <c:majorTickMark val="none"/>
         <c:minorTickMark val="none"/>
         <c:tickLblPos val="nextTo"/>
-        <c:crossAx val="122363200"/>
+        <c:crossAx val="124743616"/>
         <c:crosses val="autoZero"/>
         <c:auto val="1"/>
         <c:lblAlgn val="ctr"/>
@@ -5624,7 +6018,7 @@
         <c:noMultiLvlLbl val="0"/>
       </c:catAx>
       <c:valAx>
-        <c:axId val="122363200"/>
+        <c:axId val="124743616"/>
         <c:scaling>
           <c:orientation val="minMax"/>
         </c:scaling>
@@ -5658,7 +6052,7 @@
             <a:noFill/>
           </a:ln>
         </c:spPr>
-        <c:crossAx val="40353280"/>
+        <c:crossAx val="164341248"/>
         <c:crosses val="autoZero"/>
         <c:crossBetween val="between"/>
       </c:valAx>
@@ -5848,11 +6242,11 @@
           <c:showBubbleSize val="0"/>
         </c:dLbls>
         <c:gapWidth val="75"/>
-        <c:axId val="40841216"/>
-        <c:axId val="122373248"/>
+        <c:axId val="164340224"/>
+        <c:axId val="124744768"/>
       </c:barChart>
       <c:catAx>
-        <c:axId val="40841216"/>
+        <c:axId val="164340224"/>
         <c:scaling>
           <c:orientation val="minMax"/>
         </c:scaling>
@@ -5861,7 +6255,7 @@
         <c:majorTickMark val="none"/>
         <c:minorTickMark val="none"/>
         <c:tickLblPos val="nextTo"/>
-        <c:crossAx val="122373248"/>
+        <c:crossAx val="124744768"/>
         <c:crosses val="autoZero"/>
         <c:auto val="1"/>
         <c:lblAlgn val="ctr"/>
@@ -5869,7 +6263,7 @@
         <c:noMultiLvlLbl val="0"/>
       </c:catAx>
       <c:valAx>
-        <c:axId val="122373248"/>
+        <c:axId val="124744768"/>
         <c:scaling>
           <c:orientation val="minMax"/>
         </c:scaling>
@@ -5897,7 +6291,7 @@
         <c:majorTickMark val="none"/>
         <c:minorTickMark val="none"/>
         <c:tickLblPos val="nextTo"/>
-        <c:crossAx val="40841216"/>
+        <c:crossAx val="164340224"/>
         <c:crosses val="autoZero"/>
         <c:crossBetween val="between"/>
       </c:valAx>
@@ -6235,7 +6629,7 @@
 </file>
 
 <file path=customXml/itemProps1.xml><?xml version="1.0" encoding="utf-8"?>
-<ds:datastoreItem xmlns:ds="http://schemas.openxmlformats.org/officeDocument/2006/customXml" ds:itemID="{B4B6A7FF-A852-4578-AC63-73CC1C8C981C}">
+<ds:datastoreItem xmlns:ds="http://schemas.openxmlformats.org/officeDocument/2006/customXml" ds:itemID="{EA22677C-35F5-4B28-8D26-CF05744DB187}">
   <ds:schemaRefs>
     <ds:schemaRef ds:uri="http://schemas.openxmlformats.org/officeDocument/2006/bibliography"/>
   </ds:schemaRefs>

</xml_diff>

<commit_message>
final touches on write-up
</commit_message>
<xml_diff>
--- a/write-up/Write Up 2.docx
+++ b/write-up/Write Up 2.docx
@@ -166,12 +166,7 @@
         <w:t>This is around a 40</w:t>
       </w:r>
       <w:r>
-        <w:t>% improvement over the naïve approach of using on</w:t>
-      </w:r>
-      <w:bookmarkStart w:id="0" w:name="_GoBack"/>
-      <w:bookmarkEnd w:id="0"/>
-      <w:r>
-        <w:t>ly exact string matches and ordering on prominence.</w:t>
+        <w:t>% improvement over the naïve approach of using only exact string matches and ordering on prominence.</w:t>
       </w:r>
     </w:p>
     <w:p>
@@ -217,7 +212,12 @@
         <w:pStyle w:val="NoSpacing"/>
       </w:pPr>
       <w:r>
-        <w:t>A naïve approach to solving this problem would be using only exact string matches and ordering on matches; however, this misses many matches such as: “US” matching “United States”, “Obama” matching “Barack Obama”, and “</w:t>
+        <w:t>A naïve approach to solving this problem would be using only exact string matches and orderin</w:t>
+      </w:r>
+      <w:bookmarkStart w:id="0" w:name="_GoBack"/>
+      <w:bookmarkEnd w:id="0"/>
+      <w:r>
+        <w:t>g on matches; however, this misses many matches such as: “US” matching “United States”, “Obama” matching “Barack Obama”, and “</w:t>
       </w:r>
       <w:proofErr w:type="spellStart"/>
       <w:r>
@@ -271,7 +271,13 @@
         <w:t xml:space="preserve"> The reason it is so low is because p</w:t>
       </w:r>
       <w:r>
-        <w:t>ure substring matching provides many low quality matches that push the desired matches down past the 5 match threshold. Also t</w:t>
+        <w:t>ure substring matching provides many low quality matches that push the desire</w:t>
+      </w:r>
+      <w:r>
+        <w:t>d matches down past the top 5 matches returned</w:t>
+      </w:r>
+      <w:r>
+        <w:t>. Also t</w:t>
       </w:r>
       <w:r>
         <w:t xml:space="preserve">his method </w:t>
@@ -1891,27 +1897,14 @@
       <w:r>
         <w:t xml:space="preserve">Table </w:t>
       </w:r>
-      <w:r>
-        <w:fldChar w:fldCharType="begin"/>
-      </w:r>
-      <w:r>
-        <w:instrText xml:space="preserve"> SEQ Table \* ARABIC </w:instrText>
-      </w:r>
-      <w:r>
-        <w:fldChar w:fldCharType="separate"/>
-      </w:r>
-      <w:r>
-        <w:rPr>
-          <w:noProof/>
-        </w:rPr>
-        <w:t>1</w:t>
-      </w:r>
-      <w:r>
-        <w:rPr>
-          <w:noProof/>
-        </w:rPr>
-        <w:fldChar w:fldCharType="end"/>
-      </w:r>
+      <w:fldSimple w:instr=" SEQ Table \* ARABIC ">
+        <w:r>
+          <w:rPr>
+            <w:noProof/>
+          </w:rPr>
+          <w:t>1</w:t>
+        </w:r>
+      </w:fldSimple>
       <w:r>
         <w:t xml:space="preserve">: </w:t>
       </w:r>
@@ -2027,27 +2020,14 @@
       <w:r>
         <w:t xml:space="preserve">Figure </w:t>
       </w:r>
-      <w:r>
-        <w:fldChar w:fldCharType="begin"/>
-      </w:r>
-      <w:r>
-        <w:instrText xml:space="preserve"> SEQ Figure \* ARABIC </w:instrText>
-      </w:r>
-      <w:r>
-        <w:fldChar w:fldCharType="separate"/>
-      </w:r>
-      <w:r>
-        <w:rPr>
-          <w:noProof/>
-        </w:rPr>
-        <w:t>1</w:t>
-      </w:r>
-      <w:r>
-        <w:rPr>
-          <w:noProof/>
-        </w:rPr>
-        <w:fldChar w:fldCharType="end"/>
-      </w:r>
+      <w:fldSimple w:instr=" SEQ Figure \* ARABIC ">
+        <w:r>
+          <w:rPr>
+            <w:noProof/>
+          </w:rPr>
+          <w:t>1</w:t>
+        </w:r>
+      </w:fldSimple>
       <w:r>
         <w:t>: This chart outlines the architecture of our system.</w:t>
       </w:r>
@@ -2179,27 +2159,14 @@
       <w:r>
         <w:t xml:space="preserve">Figure </w:t>
       </w:r>
-      <w:r>
-        <w:fldChar w:fldCharType="begin"/>
-      </w:r>
-      <w:r>
-        <w:instrText xml:space="preserve"> SEQ Figure \* ARABIC </w:instrText>
-      </w:r>
-      <w:r>
-        <w:fldChar w:fldCharType="separate"/>
-      </w:r>
-      <w:r>
-        <w:rPr>
-          <w:noProof/>
-        </w:rPr>
-        <w:t>2</w:t>
-      </w:r>
-      <w:r>
-        <w:rPr>
-          <w:noProof/>
-        </w:rPr>
-        <w:fldChar w:fldCharType="end"/>
-      </w:r>
+      <w:fldSimple w:instr=" SEQ Figure \* ARABIC ">
+        <w:r>
+          <w:rPr>
+            <w:noProof/>
+          </w:rPr>
+          <w:t>2</w:t>
+        </w:r>
+      </w:fldSimple>
       <w:r>
         <w:t xml:space="preserve">: This figure shows the percentage of matches with scores between two thresholds that are "reasonable" matches (they were hand labeled). This data was collected from a larger </w:t>
       </w:r>
@@ -3360,7 +3327,13 @@
         <w:t xml:space="preserve"> cases like “U.S.” matching “United States</w:t>
       </w:r>
       <w:r>
-        <w:t xml:space="preserve"> and “CMU” matching “Carnegie Melon University”</w:t>
+        <w:t xml:space="preserve"> and “CMU” matching “Carnegie Mel</w:t>
+      </w:r>
+      <w:r>
+        <w:t>l</w:t>
+      </w:r>
+      <w:r>
+        <w:t>on University”</w:t>
       </w:r>
     </w:p>
     <w:p>
@@ -3727,14 +3700,27 @@
       <w:r>
         <w:t xml:space="preserve">Figure </w:t>
       </w:r>
-      <w:fldSimple w:instr=" SEQ Figure \* ARABIC ">
-        <w:r>
-          <w:rPr>
-            <w:noProof/>
-          </w:rPr>
-          <w:t>3</w:t>
-        </w:r>
-      </w:fldSimple>
+      <w:r>
+        <w:fldChar w:fldCharType="begin"/>
+      </w:r>
+      <w:r>
+        <w:instrText xml:space="preserve"> SEQ Figure \* ARABIC </w:instrText>
+      </w:r>
+      <w:r>
+        <w:fldChar w:fldCharType="separate"/>
+      </w:r>
+      <w:r>
+        <w:rPr>
+          <w:noProof/>
+        </w:rPr>
+        <w:t>3</w:t>
+      </w:r>
+      <w:r>
+        <w:rPr>
+          <w:noProof/>
+        </w:rPr>
+        <w:fldChar w:fldCharType="end"/>
+      </w:r>
       <w:r>
         <w:t>: This figure shows the improvement using more than one matching technique provided. It also shows the slight improvement using Lucene matching provided at the slight cost of earlier accuracy (in the top 3 matches).</w:t>
       </w:r>
@@ -3938,14 +3924,30 @@
       <w:r>
         <w:t xml:space="preserve">Figure </w:t>
       </w:r>
-      <w:fldSimple w:instr=" SEQ Figure \* ARABIC ">
-        <w:r>
-          <w:rPr>
-            <w:noProof/>
-          </w:rPr>
-          <w:t>4</w:t>
-        </w:r>
-      </w:fldSimple>
+      <w:r>
+        <w:fldChar w:fldCharType="begin"/>
+      </w:r>
+      <w:r>
+        <w:instrText xml:space="preserve"> </w:instrText>
+      </w:r>
+      <w:r>
+        <w:instrText xml:space="preserve">SEQ Figure \* ARABIC </w:instrText>
+      </w:r>
+      <w:r>
+        <w:fldChar w:fldCharType="separate"/>
+      </w:r>
+      <w:r>
+        <w:rPr>
+          <w:noProof/>
+        </w:rPr>
+        <w:t>4</w:t>
+      </w:r>
+      <w:r>
+        <w:rPr>
+          <w:noProof/>
+        </w:rPr>
+        <w:fldChar w:fldCharType="end"/>
+      </w:r>
       <w:r>
         <w:t>: This figure graphs the tradeoffs of certain features. The percent total improvement is based on removing only that feature from the final version of the system, and the percent of total time is based on the total time used for the combined final version of the system. Word-overlap and exact matching are not shown here because they are the baseline matching criteria and removing them hurts overall speed and accuracy because it causes the system to rely more on Lucene matching.</w:t>
       </w:r>
@@ -5010,27 +5012,14 @@
       <w:r>
         <w:t xml:space="preserve">Table </w:t>
       </w:r>
-      <w:r>
-        <w:fldChar w:fldCharType="begin"/>
-      </w:r>
-      <w:r>
-        <w:instrText xml:space="preserve"> SEQ Table \* ARABIC </w:instrText>
-      </w:r>
-      <w:r>
-        <w:fldChar w:fldCharType="separate"/>
-      </w:r>
-      <w:r>
-        <w:rPr>
-          <w:noProof/>
-        </w:rPr>
-        <w:t>2</w:t>
-      </w:r>
-      <w:r>
-        <w:rPr>
-          <w:noProof/>
-        </w:rPr>
-        <w:fldChar w:fldCharType="end"/>
-      </w:r>
+      <w:fldSimple w:instr=" SEQ Table \* ARABIC ">
+        <w:r>
+          <w:rPr>
+            <w:noProof/>
+          </w:rPr>
+          <w:t>2</w:t>
+        </w:r>
+      </w:fldSimple>
       <w:proofErr w:type="gramStart"/>
       <w:r>
         <w:t>:</w:t>
@@ -5609,7 +5598,7 @@
           <w:rPr>
             <w:noProof/>
           </w:rPr>
-          <w:t>1</w:t>
+          <w:t>8</w:t>
         </w:r>
         <w:r>
           <w:rPr>
@@ -7403,11 +7392,11 @@
         </c:dLbls>
         <c:gapWidth val="75"/>
         <c:overlap val="-25"/>
-        <c:axId val="50404352"/>
-        <c:axId val="51652288"/>
+        <c:axId val="86226944"/>
+        <c:axId val="93241920"/>
       </c:barChart>
       <c:catAx>
-        <c:axId val="50404352"/>
+        <c:axId val="86226944"/>
         <c:scaling>
           <c:orientation val="minMax"/>
         </c:scaling>
@@ -7435,7 +7424,7 @@
         <c:majorTickMark val="none"/>
         <c:minorTickMark val="none"/>
         <c:tickLblPos val="nextTo"/>
-        <c:crossAx val="51652288"/>
+        <c:crossAx val="93241920"/>
         <c:crosses val="autoZero"/>
         <c:auto val="1"/>
         <c:lblAlgn val="ctr"/>
@@ -7443,7 +7432,7 @@
         <c:noMultiLvlLbl val="0"/>
       </c:catAx>
       <c:valAx>
-        <c:axId val="51652288"/>
+        <c:axId val="93241920"/>
         <c:scaling>
           <c:orientation val="minMax"/>
           <c:max val="1"/>
@@ -7478,7 +7467,7 @@
             <a:noFill/>
           </a:ln>
         </c:spPr>
-        <c:crossAx val="50404352"/>
+        <c:crossAx val="86226944"/>
         <c:crosses val="autoZero"/>
         <c:crossBetween val="between"/>
       </c:valAx>
@@ -8051,11 +8040,11 @@
         </c:dLbls>
         <c:marker val="1"/>
         <c:smooth val="0"/>
-        <c:axId val="43866112"/>
-        <c:axId val="51654016"/>
+        <c:axId val="40674304"/>
+        <c:axId val="93243072"/>
       </c:lineChart>
       <c:catAx>
-        <c:axId val="43866112"/>
+        <c:axId val="40674304"/>
         <c:scaling>
           <c:orientation val="minMax"/>
         </c:scaling>
@@ -8091,7 +8080,7 @@
         <c:majorTickMark val="none"/>
         <c:minorTickMark val="none"/>
         <c:tickLblPos val="nextTo"/>
-        <c:crossAx val="51654016"/>
+        <c:crossAx val="93243072"/>
         <c:crosses val="autoZero"/>
         <c:auto val="1"/>
         <c:lblAlgn val="ctr"/>
@@ -8099,7 +8088,7 @@
         <c:noMultiLvlLbl val="0"/>
       </c:catAx>
       <c:valAx>
-        <c:axId val="51654016"/>
+        <c:axId val="93243072"/>
         <c:scaling>
           <c:orientation val="minMax"/>
         </c:scaling>
@@ -8133,7 +8122,7 @@
             <a:noFill/>
           </a:ln>
         </c:spPr>
-        <c:crossAx val="43866112"/>
+        <c:crossAx val="40674304"/>
         <c:crosses val="autoZero"/>
         <c:crossBetween val="between"/>
       </c:valAx>
@@ -8333,11 +8322,11 @@
           <c:showBubbleSize val="0"/>
         </c:dLbls>
         <c:gapWidth val="75"/>
-        <c:axId val="50401280"/>
-        <c:axId val="51655744"/>
+        <c:axId val="86224896"/>
+        <c:axId val="93244800"/>
       </c:barChart>
       <c:catAx>
-        <c:axId val="50401280"/>
+        <c:axId val="86224896"/>
         <c:scaling>
           <c:orientation val="minMax"/>
         </c:scaling>
@@ -8346,7 +8335,7 @@
         <c:majorTickMark val="none"/>
         <c:minorTickMark val="none"/>
         <c:tickLblPos val="nextTo"/>
-        <c:crossAx val="51655744"/>
+        <c:crossAx val="93244800"/>
         <c:crosses val="autoZero"/>
         <c:auto val="1"/>
         <c:lblAlgn val="ctr"/>
@@ -8354,7 +8343,7 @@
         <c:noMultiLvlLbl val="0"/>
       </c:catAx>
       <c:valAx>
-        <c:axId val="51655744"/>
+        <c:axId val="93244800"/>
         <c:scaling>
           <c:orientation val="minMax"/>
         </c:scaling>
@@ -8364,7 +8353,7 @@
         <c:majorTickMark val="none"/>
         <c:minorTickMark val="none"/>
         <c:tickLblPos val="nextTo"/>
-        <c:crossAx val="50401280"/>
+        <c:crossAx val="86224896"/>
         <c:crosses val="autoZero"/>
         <c:crossBetween val="between"/>
       </c:valAx>
@@ -8702,7 +8691,7 @@
 </file>
 
 <file path=customXml/itemProps1.xml><?xml version="1.0" encoding="utf-8"?>
-<ds:datastoreItem xmlns:ds="http://schemas.openxmlformats.org/officeDocument/2006/customXml" ds:itemID="{B4DFB72B-45A0-49E7-8578-CA68876173A9}">
+<ds:datastoreItem xmlns:ds="http://schemas.openxmlformats.org/officeDocument/2006/customXml" ds:itemID="{37A59315-AD99-41D7-AD94-E546A0D625D6}">
   <ds:schemaRefs>
     <ds:schemaRef ds:uri="http://schemas.openxmlformats.org/officeDocument/2006/bibliography"/>
   </ds:schemaRefs>

</xml_diff>